<commit_message>
Scripts dos Épicos 4 e 5 finalizados
</commit_message>
<xml_diff>
--- a/DOCUMENTOS/AVAL_ATIVOS_SUB_acc.docx
+++ b/DOCUMENTOS/AVAL_ATIVOS_SUB_acc.docx
@@ -1,14 +1,7 @@
 
 <file path=word/document.xml><?xml version="1.0" encoding="utf-8"?>
-<w:document xmlns:wpc="http://schemas.microsoft.com/office/word/2010/wordprocessingCanvas" xmlns:cx="http://schemas.microsoft.com/office/drawing/2014/chartex" xmlns:cx1="http://schemas.microsoft.com/office/drawing/2015/9/8/chartex" xmlns:cx2="http://schemas.microsoft.com/office/drawing/2015/10/21/chartex" xmlns:cx3="http://schemas.microsoft.com/office/drawing/2016/5/9/chartex" xmlns:cx4="http://schemas.microsoft.com/office/drawing/2016/5/10/chartex" xmlns:cx5="http://schemas.microsoft.com/office/drawing/2016/5/11/chartex" xmlns:cx6="http://schemas.microsoft.com/office/drawing/2016/5/12/chartex" xmlns:cx7="http://schemas.microsoft.com/office/drawing/2016/5/13/chartex" xmlns:cx8="http://schemas.microsoft.com/office/drawing/2016/5/14/chartex" xmlns:mc="http://schemas.openxmlformats.org/markup-compatibility/2006" xmlns:aink="http://schemas.microsoft.com/office/drawing/2016/ink" xmlns:am3d="http://schemas.microsoft.com/office/drawing/2017/model3d" xmlns:o="urn:schemas-microsoft-com:office:office" xmlns:oel="http://schemas.microsoft.com/office/2019/extlst" xmlns:r="http://schemas.openxmlformats.org/officeDocument/2006/relationships" xmlns:m="http://schemas.openxmlformats.org/officeDocument/2006/math" xmlns:v="urn:schemas-microsoft-com:vml" xmlns:wp14="http://schemas.microsoft.com/office/word/2010/wordprocessingDrawing" xmlns:wp="http://schemas.openxmlformats.org/drawingml/2006/wordprocessingDrawing" xmlns:w10="urn:schemas-microsoft-com:office:word" xmlns:w="http://schemas.openxmlformats.org/wordprocessingml/2006/main" xmlns:w14="http://schemas.microsoft.com/office/word/2010/wordml" xmlns:w15="http://schemas.microsoft.com/office/word/2012/wordml" xmlns:w16cex="http://schemas.microsoft.com/office/word/2018/wordml/cex" xmlns:w16cid="http://schemas.microsoft.com/office/word/2016/wordml/cid" xmlns:w16="http://schemas.microsoft.com/office/word/2018/wordml" xmlns:w16du="http://schemas.microsoft.com/office/word/2023/wordml/word16du" xmlns:w16sdtdh="http://schemas.microsoft.com/office/word/2020/wordml/sdtdatahash" xmlns:w16sdtfl="http://schemas.microsoft.com/office/word/2024/wordml/sdtformatlock" xmlns:w16se="http://schemas.microsoft.com/office/word/2015/wordml/symex" xmlns:wpg="http://schemas.microsoft.com/office/word/2010/wordprocessingGroup" xmlns:wpi="http://schemas.microsoft.com/office/word/2010/wordprocessingInk" xmlns:wne="http://schemas.microsoft.com/office/word/2006/wordml" xmlns:wps="http://schemas.microsoft.com/office/word/2010/wordprocessingShape" mc:Ignorable="w14 w15 w16se w16cid w16 w16cex w16sdtdh w16sdtfl w16du wp14">
+<w:document xmlns:wpc="http://schemas.microsoft.com/office/word/2010/wordprocessingCanvas" xmlns:cx="http://schemas.microsoft.com/office/drawing/2014/chartex" xmlns:cx1="http://schemas.microsoft.com/office/drawing/2015/9/8/chartex" xmlns:cx2="http://schemas.microsoft.com/office/drawing/2015/10/21/chartex" xmlns:cx3="http://schemas.microsoft.com/office/drawing/2016/5/9/chartex" xmlns:cx4="http://schemas.microsoft.com/office/drawing/2016/5/10/chartex" xmlns:cx5="http://schemas.microsoft.com/office/drawing/2016/5/11/chartex" xmlns:cx6="http://schemas.microsoft.com/office/drawing/2016/5/12/chartex" xmlns:cx7="http://schemas.microsoft.com/office/drawing/2016/5/13/chartex" xmlns:cx8="http://schemas.microsoft.com/office/drawing/2016/5/14/chartex" xmlns:mc="http://schemas.openxmlformats.org/markup-compatibility/2006" xmlns:aink="http://schemas.microsoft.com/office/drawing/2016/ink" xmlns:am3d="http://schemas.microsoft.com/office/drawing/2017/model3d" xmlns:o="urn:schemas-microsoft-com:office:office" xmlns:oel="http://schemas.microsoft.com/office/2019/extlst" xmlns:r="http://schemas.openxmlformats.org/officeDocument/2006/relationships" xmlns:m="http://schemas.openxmlformats.org/officeDocument/2006/math" xmlns:v="urn:schemas-microsoft-com:vml" xmlns:wp14="http://schemas.microsoft.com/office/word/2010/wordprocessingDrawing" xmlns:wp="http://schemas.openxmlformats.org/drawingml/2006/wordprocessingDrawing" xmlns:w10="urn:schemas-microsoft-com:office:word" xmlns:w="http://schemas.openxmlformats.org/wordprocessingml/2006/main" xmlns:w14="http://schemas.microsoft.com/office/word/2010/wordml" xmlns:w15="http://schemas.microsoft.com/office/word/2012/wordml" xmlns:w16cex="http://schemas.microsoft.com/office/word/2018/wordml/cex" xmlns:w16cid="http://schemas.microsoft.com/office/word/2016/wordml/cid" xmlns:w16="http://schemas.microsoft.com/office/word/2018/wordml" xmlns:w16du="http://schemas.microsoft.com/office/word/2023/wordml/word16du" xmlns:w16sdtdh="http://schemas.microsoft.com/office/word/2020/wordml/sdtdatahash" xmlns:w16se="http://schemas.microsoft.com/office/word/2015/wordml/symex" xmlns:wpg="http://schemas.microsoft.com/office/word/2010/wordprocessingGroup" xmlns:wpi="http://schemas.microsoft.com/office/word/2010/wordprocessingInk" xmlns:wne="http://schemas.microsoft.com/office/word/2006/wordml" xmlns:wps="http://schemas.microsoft.com/office/word/2010/wordprocessingShape" mc:Ignorable="w14 w15 w16se w16cid w16 w16cex w16sdtdh w16du wp14">
   <w:body>
-    <w:p>
-      <w:pPr>
-        <w:rPr>
-          <w:rFonts w:ascii="Century Gothic" w:hAnsi="Century Gothic"/>
-        </w:rPr>
-      </w:pPr>
-    </w:p>
     <w:sdt>
       <w:sdtPr>
         <w:rPr>
@@ -3441,23 +3434,7 @@
                 <w:rFonts w:ascii="Century Gothic" w:eastAsiaTheme="majorEastAsia" w:hAnsi="Century Gothic"/>
                 <w:noProof/>
               </w:rPr>
-              <w:t>ÉPICO 4: LE</w:t>
-            </w:r>
-            <w:r>
-              <w:rPr>
-                <w:rStyle w:val="Hyperlink"/>
-                <w:rFonts w:ascii="Century Gothic" w:eastAsiaTheme="majorEastAsia" w:hAnsi="Century Gothic"/>
-                <w:noProof/>
-              </w:rPr>
-              <w:t>V</w:t>
-            </w:r>
-            <w:r>
-              <w:rPr>
-                <w:rStyle w:val="Hyperlink"/>
-                <w:rFonts w:ascii="Century Gothic" w:eastAsiaTheme="majorEastAsia" w:hAnsi="Century Gothic"/>
-                <w:noProof/>
-              </w:rPr>
-              <w:t>ANTAMENTO EM CAMPO</w:t>
+              <w:t>ÉPICO 4: LEVANTAMENTO EM CAMPO</w:t>
             </w:r>
             <w:r>
               <w:rPr>
@@ -11474,22 +11451,10 @@
         <w:pStyle w:val="Ttulo5"/>
         <w:spacing w:before="0" w:after="0" w:line="360" w:lineRule="auto"/>
         <w:rPr>
-          <w:rStyle w:val="Forte"/>
-          <w:rFonts w:ascii="Century Gothic" w:hAnsi="Century Gothic"/>
-          <w:b w:val="0"/>
-          <w:bCs w:val="0"/>
+          <w:rFonts w:ascii="Century Gothic" w:hAnsi="Century Gothic"/>
         </w:rPr>
       </w:pPr>
       <w:bookmarkStart w:id="39" w:name="_Toc185608329"/>
-    </w:p>
-    <w:p>
-      <w:pPr>
-        <w:pStyle w:val="Ttulo5"/>
-        <w:spacing w:before="0" w:after="0" w:line="360" w:lineRule="auto"/>
-        <w:rPr>
-          <w:rFonts w:ascii="Century Gothic" w:hAnsi="Century Gothic"/>
-        </w:rPr>
-      </w:pPr>
       <w:r>
         <w:rPr>
           <w:rStyle w:val="Forte"/>
@@ -11758,7 +11723,6 @@
         <w:rPr>
           <w:rFonts w:ascii="Century Gothic" w:hAnsi="Century Gothic"/>
         </w:rPr>
-        <w:lastRenderedPageBreak/>
         <w:t>Identificar discrepâncias e propor ajustes no modelo de criticidade.</w:t>
       </w:r>
     </w:p>
@@ -11785,6 +11749,7 @@
           <w:iCs/>
           <w:color w:val="00B050"/>
         </w:rPr>
+        <w:lastRenderedPageBreak/>
         <w:t>Entregável</w:t>
       </w:r>
       <w:r>
@@ -14193,7 +14158,7 @@
 </file>
 
 <file path=word/endnotes.xml><?xml version="1.0" encoding="utf-8"?>
-<w:endnotes xmlns:wpc="http://schemas.microsoft.com/office/word/2010/wordprocessingCanvas" xmlns:cx="http://schemas.microsoft.com/office/drawing/2014/chartex" xmlns:cx1="http://schemas.microsoft.com/office/drawing/2015/9/8/chartex" xmlns:cx2="http://schemas.microsoft.com/office/drawing/2015/10/21/chartex" xmlns:cx3="http://schemas.microsoft.com/office/drawing/2016/5/9/chartex" xmlns:cx4="http://schemas.microsoft.com/office/drawing/2016/5/10/chartex" xmlns:cx5="http://schemas.microsoft.com/office/drawing/2016/5/11/chartex" xmlns:cx6="http://schemas.microsoft.com/office/drawing/2016/5/12/chartex" xmlns:cx7="http://schemas.microsoft.com/office/drawing/2016/5/13/chartex" xmlns:cx8="http://schemas.microsoft.com/office/drawing/2016/5/14/chartex" xmlns:mc="http://schemas.openxmlformats.org/markup-compatibility/2006" xmlns:aink="http://schemas.microsoft.com/office/drawing/2016/ink" xmlns:am3d="http://schemas.microsoft.com/office/drawing/2017/model3d" xmlns:o="urn:schemas-microsoft-com:office:office" xmlns:oel="http://schemas.microsoft.com/office/2019/extlst" xmlns:r="http://schemas.openxmlformats.org/officeDocument/2006/relationships" xmlns:m="http://schemas.openxmlformats.org/officeDocument/2006/math" xmlns:v="urn:schemas-microsoft-com:vml" xmlns:wp14="http://schemas.microsoft.com/office/word/2010/wordprocessingDrawing" xmlns:wp="http://schemas.openxmlformats.org/drawingml/2006/wordprocessingDrawing" xmlns:w10="urn:schemas-microsoft-com:office:word" xmlns:w="http://schemas.openxmlformats.org/wordprocessingml/2006/main" xmlns:w14="http://schemas.microsoft.com/office/word/2010/wordml" xmlns:w15="http://schemas.microsoft.com/office/word/2012/wordml" xmlns:w16cex="http://schemas.microsoft.com/office/word/2018/wordml/cex" xmlns:w16cid="http://schemas.microsoft.com/office/word/2016/wordml/cid" xmlns:w16="http://schemas.microsoft.com/office/word/2018/wordml" xmlns:w16du="http://schemas.microsoft.com/office/word/2023/wordml/word16du" xmlns:w16sdtdh="http://schemas.microsoft.com/office/word/2020/wordml/sdtdatahash" xmlns:w16sdtfl="http://schemas.microsoft.com/office/word/2024/wordml/sdtformatlock" xmlns:w16se="http://schemas.microsoft.com/office/word/2015/wordml/symex" xmlns:wpg="http://schemas.microsoft.com/office/word/2010/wordprocessingGroup" xmlns:wpi="http://schemas.microsoft.com/office/word/2010/wordprocessingInk" xmlns:wne="http://schemas.microsoft.com/office/word/2006/wordml" xmlns:wps="http://schemas.microsoft.com/office/word/2010/wordprocessingShape" mc:Ignorable="w14 w15 w16se w16cid w16 w16cex w16sdtdh w16sdtfl w16du wp14">
+<w:endnotes xmlns:wpc="http://schemas.microsoft.com/office/word/2010/wordprocessingCanvas" xmlns:cx="http://schemas.microsoft.com/office/drawing/2014/chartex" xmlns:cx1="http://schemas.microsoft.com/office/drawing/2015/9/8/chartex" xmlns:cx2="http://schemas.microsoft.com/office/drawing/2015/10/21/chartex" xmlns:cx3="http://schemas.microsoft.com/office/drawing/2016/5/9/chartex" xmlns:cx4="http://schemas.microsoft.com/office/drawing/2016/5/10/chartex" xmlns:cx5="http://schemas.microsoft.com/office/drawing/2016/5/11/chartex" xmlns:cx6="http://schemas.microsoft.com/office/drawing/2016/5/12/chartex" xmlns:cx7="http://schemas.microsoft.com/office/drawing/2016/5/13/chartex" xmlns:cx8="http://schemas.microsoft.com/office/drawing/2016/5/14/chartex" xmlns:mc="http://schemas.openxmlformats.org/markup-compatibility/2006" xmlns:aink="http://schemas.microsoft.com/office/drawing/2016/ink" xmlns:am3d="http://schemas.microsoft.com/office/drawing/2017/model3d" xmlns:o="urn:schemas-microsoft-com:office:office" xmlns:oel="http://schemas.microsoft.com/office/2019/extlst" xmlns:r="http://schemas.openxmlformats.org/officeDocument/2006/relationships" xmlns:m="http://schemas.openxmlformats.org/officeDocument/2006/math" xmlns:v="urn:schemas-microsoft-com:vml" xmlns:wp14="http://schemas.microsoft.com/office/word/2010/wordprocessingDrawing" xmlns:wp="http://schemas.openxmlformats.org/drawingml/2006/wordprocessingDrawing" xmlns:w10="urn:schemas-microsoft-com:office:word" xmlns:w="http://schemas.openxmlformats.org/wordprocessingml/2006/main" xmlns:w14="http://schemas.microsoft.com/office/word/2010/wordml" xmlns:w15="http://schemas.microsoft.com/office/word/2012/wordml" xmlns:w16cex="http://schemas.microsoft.com/office/word/2018/wordml/cex" xmlns:w16cid="http://schemas.microsoft.com/office/word/2016/wordml/cid" xmlns:w16="http://schemas.microsoft.com/office/word/2018/wordml" xmlns:w16du="http://schemas.microsoft.com/office/word/2023/wordml/word16du" xmlns:w16sdtdh="http://schemas.microsoft.com/office/word/2020/wordml/sdtdatahash" xmlns:w16se="http://schemas.microsoft.com/office/word/2015/wordml/symex" xmlns:wpg="http://schemas.microsoft.com/office/word/2010/wordprocessingGroup" xmlns:wpi="http://schemas.microsoft.com/office/word/2010/wordprocessingInk" xmlns:wne="http://schemas.microsoft.com/office/word/2006/wordml" xmlns:wps="http://schemas.microsoft.com/office/word/2010/wordprocessingShape" mc:Ignorable="w14 w15 w16se w16cid w16 w16cex w16sdtdh w16du wp14">
   <w:endnote w:type="separator" w:id="-1">
     <w:p>
       <w:r>
@@ -14212,7 +14177,7 @@
 </file>
 
 <file path=word/footnotes.xml><?xml version="1.0" encoding="utf-8"?>
-<w:footnotes xmlns:wpc="http://schemas.microsoft.com/office/word/2010/wordprocessingCanvas" xmlns:cx="http://schemas.microsoft.com/office/drawing/2014/chartex" xmlns:cx1="http://schemas.microsoft.com/office/drawing/2015/9/8/chartex" xmlns:cx2="http://schemas.microsoft.com/office/drawing/2015/10/21/chartex" xmlns:cx3="http://schemas.microsoft.com/office/drawing/2016/5/9/chartex" xmlns:cx4="http://schemas.microsoft.com/office/drawing/2016/5/10/chartex" xmlns:cx5="http://schemas.microsoft.com/office/drawing/2016/5/11/chartex" xmlns:cx6="http://schemas.microsoft.com/office/drawing/2016/5/12/chartex" xmlns:cx7="http://schemas.microsoft.com/office/drawing/2016/5/13/chartex" xmlns:cx8="http://schemas.microsoft.com/office/drawing/2016/5/14/chartex" xmlns:mc="http://schemas.openxmlformats.org/markup-compatibility/2006" xmlns:aink="http://schemas.microsoft.com/office/drawing/2016/ink" xmlns:am3d="http://schemas.microsoft.com/office/drawing/2017/model3d" xmlns:o="urn:schemas-microsoft-com:office:office" xmlns:oel="http://schemas.microsoft.com/office/2019/extlst" xmlns:r="http://schemas.openxmlformats.org/officeDocument/2006/relationships" xmlns:m="http://schemas.openxmlformats.org/officeDocument/2006/math" xmlns:v="urn:schemas-microsoft-com:vml" xmlns:wp14="http://schemas.microsoft.com/office/word/2010/wordprocessingDrawing" xmlns:wp="http://schemas.openxmlformats.org/drawingml/2006/wordprocessingDrawing" xmlns:w10="urn:schemas-microsoft-com:office:word" xmlns:w="http://schemas.openxmlformats.org/wordprocessingml/2006/main" xmlns:w14="http://schemas.microsoft.com/office/word/2010/wordml" xmlns:w15="http://schemas.microsoft.com/office/word/2012/wordml" xmlns:w16cex="http://schemas.microsoft.com/office/word/2018/wordml/cex" xmlns:w16cid="http://schemas.microsoft.com/office/word/2016/wordml/cid" xmlns:w16="http://schemas.microsoft.com/office/word/2018/wordml" xmlns:w16du="http://schemas.microsoft.com/office/word/2023/wordml/word16du" xmlns:w16sdtdh="http://schemas.microsoft.com/office/word/2020/wordml/sdtdatahash" xmlns:w16sdtfl="http://schemas.microsoft.com/office/word/2024/wordml/sdtformatlock" xmlns:w16se="http://schemas.microsoft.com/office/word/2015/wordml/symex" xmlns:wpg="http://schemas.microsoft.com/office/word/2010/wordprocessingGroup" xmlns:wpi="http://schemas.microsoft.com/office/word/2010/wordprocessingInk" xmlns:wne="http://schemas.microsoft.com/office/word/2006/wordml" xmlns:wps="http://schemas.microsoft.com/office/word/2010/wordprocessingShape" mc:Ignorable="w14 w15 w16se w16cid w16 w16cex w16sdtdh w16sdtfl w16du wp14">
+<w:footnotes xmlns:wpc="http://schemas.microsoft.com/office/word/2010/wordprocessingCanvas" xmlns:cx="http://schemas.microsoft.com/office/drawing/2014/chartex" xmlns:cx1="http://schemas.microsoft.com/office/drawing/2015/9/8/chartex" xmlns:cx2="http://schemas.microsoft.com/office/drawing/2015/10/21/chartex" xmlns:cx3="http://schemas.microsoft.com/office/drawing/2016/5/9/chartex" xmlns:cx4="http://schemas.microsoft.com/office/drawing/2016/5/10/chartex" xmlns:cx5="http://schemas.microsoft.com/office/drawing/2016/5/11/chartex" xmlns:cx6="http://schemas.microsoft.com/office/drawing/2016/5/12/chartex" xmlns:cx7="http://schemas.microsoft.com/office/drawing/2016/5/13/chartex" xmlns:cx8="http://schemas.microsoft.com/office/drawing/2016/5/14/chartex" xmlns:mc="http://schemas.openxmlformats.org/markup-compatibility/2006" xmlns:aink="http://schemas.microsoft.com/office/drawing/2016/ink" xmlns:am3d="http://schemas.microsoft.com/office/drawing/2017/model3d" xmlns:o="urn:schemas-microsoft-com:office:office" xmlns:oel="http://schemas.microsoft.com/office/2019/extlst" xmlns:r="http://schemas.openxmlformats.org/officeDocument/2006/relationships" xmlns:m="http://schemas.openxmlformats.org/officeDocument/2006/math" xmlns:v="urn:schemas-microsoft-com:vml" xmlns:wp14="http://schemas.microsoft.com/office/word/2010/wordprocessingDrawing" xmlns:wp="http://schemas.openxmlformats.org/drawingml/2006/wordprocessingDrawing" xmlns:w10="urn:schemas-microsoft-com:office:word" xmlns:w="http://schemas.openxmlformats.org/wordprocessingml/2006/main" xmlns:w14="http://schemas.microsoft.com/office/word/2010/wordml" xmlns:w15="http://schemas.microsoft.com/office/word/2012/wordml" xmlns:w16cex="http://schemas.microsoft.com/office/word/2018/wordml/cex" xmlns:w16cid="http://schemas.microsoft.com/office/word/2016/wordml/cid" xmlns:w16="http://schemas.microsoft.com/office/word/2018/wordml" xmlns:w16du="http://schemas.microsoft.com/office/word/2023/wordml/word16du" xmlns:w16sdtdh="http://schemas.microsoft.com/office/word/2020/wordml/sdtdatahash" xmlns:w16se="http://schemas.microsoft.com/office/word/2015/wordml/symex" xmlns:wpg="http://schemas.microsoft.com/office/word/2010/wordprocessingGroup" xmlns:wpi="http://schemas.microsoft.com/office/word/2010/wordprocessingInk" xmlns:wne="http://schemas.microsoft.com/office/word/2006/wordml" xmlns:wps="http://schemas.microsoft.com/office/word/2010/wordprocessingShape" mc:Ignorable="w14 w15 w16se w16cid w16 w16cex w16sdtdh w16du wp14">
   <w:footnote w:type="separator" w:id="-1">
     <w:p>
       <w:r>
@@ -14231,7 +14196,7 @@
 </file>
 
 <file path=word/numbering.xml><?xml version="1.0" encoding="utf-8"?>
-<w:numbering xmlns:wpc="http://schemas.microsoft.com/office/word/2010/wordprocessingCanvas" xmlns:cx="http://schemas.microsoft.com/office/drawing/2014/chartex" xmlns:cx1="http://schemas.microsoft.com/office/drawing/2015/9/8/chartex" xmlns:cx2="http://schemas.microsoft.com/office/drawing/2015/10/21/chartex" xmlns:cx3="http://schemas.microsoft.com/office/drawing/2016/5/9/chartex" xmlns:cx4="http://schemas.microsoft.com/office/drawing/2016/5/10/chartex" xmlns:cx5="http://schemas.microsoft.com/office/drawing/2016/5/11/chartex" xmlns:cx6="http://schemas.microsoft.com/office/drawing/2016/5/12/chartex" xmlns:cx7="http://schemas.microsoft.com/office/drawing/2016/5/13/chartex" xmlns:cx8="http://schemas.microsoft.com/office/drawing/2016/5/14/chartex" xmlns:mc="http://schemas.openxmlformats.org/markup-compatibility/2006" xmlns:aink="http://schemas.microsoft.com/office/drawing/2016/ink" xmlns:am3d="http://schemas.microsoft.com/office/drawing/2017/model3d" xmlns:o="urn:schemas-microsoft-com:office:office" xmlns:oel="http://schemas.microsoft.com/office/2019/extlst" xmlns:r="http://schemas.openxmlformats.org/officeDocument/2006/relationships" xmlns:m="http://schemas.openxmlformats.org/officeDocument/2006/math" xmlns:v="urn:schemas-microsoft-com:vml" xmlns:wp14="http://schemas.microsoft.com/office/word/2010/wordprocessingDrawing" xmlns:wp="http://schemas.openxmlformats.org/drawingml/2006/wordprocessingDrawing" xmlns:w10="urn:schemas-microsoft-com:office:word" xmlns:w="http://schemas.openxmlformats.org/wordprocessingml/2006/main" xmlns:w14="http://schemas.microsoft.com/office/word/2010/wordml" xmlns:w15="http://schemas.microsoft.com/office/word/2012/wordml" xmlns:w16cex="http://schemas.microsoft.com/office/word/2018/wordml/cex" xmlns:w16cid="http://schemas.microsoft.com/office/word/2016/wordml/cid" xmlns:w16="http://schemas.microsoft.com/office/word/2018/wordml" xmlns:w16du="http://schemas.microsoft.com/office/word/2023/wordml/word16du" xmlns:w16sdtdh="http://schemas.microsoft.com/office/word/2020/wordml/sdtdatahash" xmlns:w16sdtfl="http://schemas.microsoft.com/office/word/2024/wordml/sdtformatlock" xmlns:w16se="http://schemas.microsoft.com/office/word/2015/wordml/symex" xmlns:wpg="http://schemas.microsoft.com/office/word/2010/wordprocessingGroup" xmlns:wpi="http://schemas.microsoft.com/office/word/2010/wordprocessingInk" xmlns:wne="http://schemas.microsoft.com/office/word/2006/wordml" xmlns:wps="http://schemas.microsoft.com/office/word/2010/wordprocessingShape" mc:Ignorable="w14 w15 w16se w16cid w16 w16cex w16sdtdh w16sdtfl w16du wp14">
+<w:numbering xmlns:wpc="http://schemas.microsoft.com/office/word/2010/wordprocessingCanvas" xmlns:cx="http://schemas.microsoft.com/office/drawing/2014/chartex" xmlns:cx1="http://schemas.microsoft.com/office/drawing/2015/9/8/chartex" xmlns:cx2="http://schemas.microsoft.com/office/drawing/2015/10/21/chartex" xmlns:cx3="http://schemas.microsoft.com/office/drawing/2016/5/9/chartex" xmlns:cx4="http://schemas.microsoft.com/office/drawing/2016/5/10/chartex" xmlns:cx5="http://schemas.microsoft.com/office/drawing/2016/5/11/chartex" xmlns:cx6="http://schemas.microsoft.com/office/drawing/2016/5/12/chartex" xmlns:cx7="http://schemas.microsoft.com/office/drawing/2016/5/13/chartex" xmlns:cx8="http://schemas.microsoft.com/office/drawing/2016/5/14/chartex" xmlns:mc="http://schemas.openxmlformats.org/markup-compatibility/2006" xmlns:aink="http://schemas.microsoft.com/office/drawing/2016/ink" xmlns:am3d="http://schemas.microsoft.com/office/drawing/2017/model3d" xmlns:o="urn:schemas-microsoft-com:office:office" xmlns:oel="http://schemas.microsoft.com/office/2019/extlst" xmlns:r="http://schemas.openxmlformats.org/officeDocument/2006/relationships" xmlns:m="http://schemas.openxmlformats.org/officeDocument/2006/math" xmlns:v="urn:schemas-microsoft-com:vml" xmlns:wp14="http://schemas.microsoft.com/office/word/2010/wordprocessingDrawing" xmlns:wp="http://schemas.openxmlformats.org/drawingml/2006/wordprocessingDrawing" xmlns:w10="urn:schemas-microsoft-com:office:word" xmlns:w="http://schemas.openxmlformats.org/wordprocessingml/2006/main" xmlns:w14="http://schemas.microsoft.com/office/word/2010/wordml" xmlns:w15="http://schemas.microsoft.com/office/word/2012/wordml" xmlns:w16cex="http://schemas.microsoft.com/office/word/2018/wordml/cex" xmlns:w16cid="http://schemas.microsoft.com/office/word/2016/wordml/cid" xmlns:w16="http://schemas.microsoft.com/office/word/2018/wordml" xmlns:w16du="http://schemas.microsoft.com/office/word/2023/wordml/word16du" xmlns:w16sdtdh="http://schemas.microsoft.com/office/word/2020/wordml/sdtdatahash" xmlns:w16se="http://schemas.microsoft.com/office/word/2015/wordml/symex" xmlns:wpg="http://schemas.microsoft.com/office/word/2010/wordprocessingGroup" xmlns:wpi="http://schemas.microsoft.com/office/word/2010/wordprocessingInk" xmlns:wne="http://schemas.microsoft.com/office/word/2006/wordml" xmlns:wps="http://schemas.microsoft.com/office/word/2010/wordprocessingShape" mc:Ignorable="w14 w15 w16se w16cid w16 w16cex w16sdtdh w16du wp14">
   <w:abstractNum w:abstractNumId="0" w15:restartNumberingAfterBreak="0">
     <w:nsid w:val="004872DE"/>
     <w:multiLevelType w:val="multilevel"/>
@@ -26878,7 +26843,7 @@
 </file>
 
 <file path=word/styles.xml><?xml version="1.0" encoding="utf-8"?>
-<w:styles xmlns:mc="http://schemas.openxmlformats.org/markup-compatibility/2006" xmlns:r="http://schemas.openxmlformats.org/officeDocument/2006/relationships" xmlns:w="http://schemas.openxmlformats.org/wordprocessingml/2006/main" xmlns:w14="http://schemas.microsoft.com/office/word/2010/wordml" xmlns:w15="http://schemas.microsoft.com/office/word/2012/wordml" xmlns:w16cex="http://schemas.microsoft.com/office/word/2018/wordml/cex" xmlns:w16cid="http://schemas.microsoft.com/office/word/2016/wordml/cid" xmlns:w16="http://schemas.microsoft.com/office/word/2018/wordml" xmlns:w16du="http://schemas.microsoft.com/office/word/2023/wordml/word16du" xmlns:w16sdtdh="http://schemas.microsoft.com/office/word/2020/wordml/sdtdatahash" xmlns:w16sdtfl="http://schemas.microsoft.com/office/word/2024/wordml/sdtformatlock" xmlns:w16se="http://schemas.microsoft.com/office/word/2015/wordml/symex" mc:Ignorable="w14 w15 w16se w16cid w16 w16cex w16sdtdh w16sdtfl w16du">
+<w:styles xmlns:mc="http://schemas.openxmlformats.org/markup-compatibility/2006" xmlns:r="http://schemas.openxmlformats.org/officeDocument/2006/relationships" xmlns:w="http://schemas.openxmlformats.org/wordprocessingml/2006/main" xmlns:w14="http://schemas.microsoft.com/office/word/2010/wordml" xmlns:w15="http://schemas.microsoft.com/office/word/2012/wordml" xmlns:w16cex="http://schemas.microsoft.com/office/word/2018/wordml/cex" xmlns:w16cid="http://schemas.microsoft.com/office/word/2016/wordml/cid" xmlns:w16="http://schemas.microsoft.com/office/word/2018/wordml" xmlns:w16du="http://schemas.microsoft.com/office/word/2023/wordml/word16du" xmlns:w16sdtdh="http://schemas.microsoft.com/office/word/2020/wordml/sdtdatahash" xmlns:w16se="http://schemas.microsoft.com/office/word/2015/wordml/symex" mc:Ignorable="w14 w15 w16se w16cid w16 w16cex w16sdtdh w16du">
   <w:docDefaults>
     <w:rPrDefault>
       <w:rPr>

</xml_diff>